<commit_message>
MRD-2776: Update FTR48 Part Template for new exclusion criteria
</commit_message>
<xml_diff>
--- a/src/main/resources/NAT Recall Part A London Template - obtained 231114 - v2025-07-29.docx
+++ b/src/main/resources/NAT Recall Part A London Template - obtained 231114 - v2025-07-29.docx
@@ -473,8 +473,11 @@
           <w:bottom w:val="single" w:sz="4" w:space="1" w:color="000000"/>
           <w:right w:val="single" w:sz="4" w:space="4" w:color="000000"/>
         </w:pBdr>
-        <w:rPr>
-          <w:rFonts w:ascii="Arial" w:eastAsia="Arial" w:hAnsi="Arial" w:cs="Arial"/>
+        <w:spacing w:after="240"/>
+        <w:rPr>
+          <w:rFonts w:ascii="Arial" w:eastAsia="Arial" w:hAnsi="Arial" w:cs="Arial"/>
+          <w:b/>
+          <w:color w:val="800080"/>
         </w:rPr>
       </w:pPr>
       <w:r>
@@ -515,14 +518,232 @@
           <w:b/>
           <w:color w:val="800080"/>
         </w:rPr>
-        <w:t>1b. Has the exclusion criteria been met?</w:t>
-      </w:r>
-      <w:r>
-        <w:rPr>
-          <w:rFonts w:ascii="Arial" w:eastAsia="Arial" w:hAnsi="Arial" w:cs="Arial"/>
+        <w:t xml:space="preserve">1b. </w:t>
+      </w:r>
+      <w:r>
+        <w:rPr>
+          <w:rFonts w:ascii="Arial" w:eastAsia="Arial" w:hAnsi="Arial" w:cs="Arial"/>
+          <w:b/>
+          <w:color w:val="800080"/>
+        </w:rPr>
+        <w:t>To be eligible for a mandated fixed term recall all answers must be “NO”</w:t>
+      </w:r>
+    </w:p>
+    <w:p>
+      <w:pPr>
+        <w:keepNext/>
+        <w:pBdr>
+          <w:top w:val="single" w:sz="4" w:space="1" w:color="000000"/>
+          <w:left w:val="single" w:sz="4" w:space="4" w:color="000000"/>
+          <w:bottom w:val="single" w:sz="4" w:space="1" w:color="000000"/>
+          <w:right w:val="single" w:sz="4" w:space="4" w:color="000000"/>
+        </w:pBdr>
+        <w:spacing w:after="240"/>
+        <w:rPr>
+          <w:rFonts w:ascii="Arial" w:eastAsia="Arial" w:hAnsi="Arial" w:cs="Arial"/>
+          <w:bCs/>
+          <w:color w:val="800080"/>
+        </w:rPr>
+      </w:pPr>
+      <w:r>
+        <w:rPr>
+          <w:rFonts w:ascii="Arial" w:eastAsia="Arial" w:hAnsi="Arial" w:cs="Arial"/>
+          <w:bCs/>
+          <w:color w:val="800080"/>
+        </w:rPr>
+        <w:t xml:space="preserve">Is </w:t>
+      </w:r>
+      <w:r>
+        <w:rPr>
+          <w:rFonts w:ascii="Arial" w:eastAsia="Arial" w:hAnsi="Arial" w:cs="Arial"/>
+          <w:bCs/>
+          <w:color w:val="000000" w:themeColor="text1"/>
+        </w:rPr>
+        <w:t>{{name}}</w:t>
+      </w:r>
+      <w:r>
+        <w:rPr>
+          <w:rFonts w:ascii="Arial" w:eastAsia="Arial" w:hAnsi="Arial" w:cs="Arial"/>
+          <w:bCs/>
+          <w:color w:val="800080"/>
+        </w:rPr>
+        <w:t xml:space="preserve">’s sentence 48 months or over? </w:t>
+      </w:r>
+      <w:r>
+        <w:rPr>
+          <w:rFonts w:ascii="Arial" w:eastAsia="Arial" w:hAnsi="Arial" w:cs="Arial"/>
+          <w:bCs/>
+          <w:color w:val="000000" w:themeColor="text1"/>
+        </w:rPr>
+        <w:t>{{is_sentence_48_months_or_over}}</w:t>
+      </w:r>
+    </w:p>
+    <w:p>
+      <w:pPr>
+        <w:keepNext/>
+        <w:pBdr>
+          <w:top w:val="single" w:sz="4" w:space="1" w:color="000000"/>
+          <w:left w:val="single" w:sz="4" w:space="4" w:color="000000"/>
+          <w:bottom w:val="single" w:sz="4" w:space="1" w:color="000000"/>
+          <w:right w:val="single" w:sz="4" w:space="4" w:color="000000"/>
+        </w:pBdr>
+        <w:spacing w:after="240"/>
+        <w:rPr>
+          <w:rFonts w:ascii="Arial" w:eastAsia="Arial" w:hAnsi="Arial" w:cs="Arial"/>
+        </w:rPr>
+      </w:pPr>
+      <w:r>
+        <w:rPr>
+          <w:rFonts w:ascii="Arial" w:eastAsia="Arial" w:hAnsi="Arial" w:cs="Arial"/>
+          <w:color w:val="800080"/>
+        </w:rPr>
+        <w:t xml:space="preserve">Is </w:t>
+      </w:r>
+      <w:r>
+        <w:rPr>
+          <w:rFonts w:ascii="Arial" w:eastAsia="Arial" w:hAnsi="Arial" w:cs="Arial"/>
+        </w:rPr>
+        <w:t xml:space="preserve">{{name}} </w:t>
+      </w:r>
+      <w:r>
+        <w:rPr>
+          <w:rFonts w:ascii="Arial" w:eastAsia="Arial" w:hAnsi="Arial" w:cs="Arial"/>
+          <w:color w:val="800080"/>
+        </w:rPr>
+        <w:t>under 18?</w:t>
+      </w:r>
+      <w:r>
+        <w:rPr>
+          <w:rFonts w:ascii="Arial" w:eastAsia="Arial" w:hAnsi="Arial" w:cs="Arial"/>
+          <w:color w:val="800080"/>
         </w:rPr>
         <w:t xml:space="preserve"> </w:t>
       </w:r>
+      <w:r>
+        <w:rPr>
+          <w:rFonts w:ascii="Arial" w:eastAsia="Arial" w:hAnsi="Arial" w:cs="Arial"/>
+        </w:rPr>
+        <w:t>{{is_under_18}}</w:t>
+      </w:r>
+      <w:r>
+        <w:rPr>
+          <w:rFonts w:ascii="Arial" w:eastAsia="Arial" w:hAnsi="Arial" w:cs="Arial"/>
+        </w:rPr>
+        <w:br/>
+      </w:r>
+      <w:r>
+        <w:rPr>
+          <w:rFonts w:ascii="Arial" w:eastAsia="Arial" w:hAnsi="Arial" w:cs="Arial"/>
+          <w:color w:val="800080"/>
+        </w:rPr>
+        <w:t xml:space="preserve">Is </w:t>
+      </w:r>
+      <w:r>
+        <w:rPr>
+          <w:rFonts w:ascii="Arial" w:eastAsia="Arial" w:hAnsi="Arial" w:cs="Arial"/>
+          <w:color w:val="000000" w:themeColor="text1"/>
+        </w:rPr>
+        <w:t>{{name}}</w:t>
+      </w:r>
+      <w:r>
+        <w:rPr>
+          <w:rFonts w:ascii="Arial" w:eastAsia="Arial" w:hAnsi="Arial" w:cs="Arial"/>
+          <w:color w:val="800080"/>
+        </w:rPr>
+        <w:t xml:space="preserve"> in MAPPA category 4? </w:t>
+      </w:r>
+      <w:r>
+        <w:rPr>
+          <w:rFonts w:ascii="Arial" w:eastAsia="Arial" w:hAnsi="Arial" w:cs="Arial"/>
+          <w:color w:val="000000" w:themeColor="text1"/>
+        </w:rPr>
+        <w:t>{{is_mappa_category_4}}</w:t>
+      </w:r>
+      <w:r>
+        <w:rPr>
+          <w:rFonts w:ascii="Arial" w:eastAsia="Arial" w:hAnsi="Arial" w:cs="Arial"/>
+        </w:rPr>
+        <w:br/>
+      </w:r>
+      <w:r>
+        <w:rPr>
+          <w:rFonts w:ascii="Arial" w:eastAsia="Arial" w:hAnsi="Arial" w:cs="Arial"/>
+          <w:color w:val="800080"/>
+        </w:rPr>
+        <w:t xml:space="preserve">Is </w:t>
+      </w:r>
+      <w:r>
+        <w:rPr>
+          <w:rFonts w:ascii="Arial" w:eastAsia="Arial" w:hAnsi="Arial" w:cs="Arial"/>
+          <w:color w:val="000000" w:themeColor="text1"/>
+        </w:rPr>
+        <w:t>{{name}}</w:t>
+      </w:r>
+      <w:r>
+        <w:rPr>
+          <w:rFonts w:ascii="Arial" w:eastAsia="Arial" w:hAnsi="Arial" w:cs="Arial"/>
+          <w:color w:val="800080"/>
+        </w:rPr>
+        <w:t xml:space="preserve">’s MAPPA level 2 or 3? </w:t>
+      </w:r>
+      <w:r>
+        <w:rPr>
+          <w:rFonts w:ascii="Arial" w:eastAsia="Arial" w:hAnsi="Arial" w:cs="Arial"/>
+          <w:color w:val="000000" w:themeColor="text1"/>
+        </w:rPr>
+        <w:t>{{is_mappa_level_2_or_3}}</w:t>
+      </w:r>
+      <w:r>
+        <w:rPr>
+          <w:rFonts w:ascii="Arial" w:eastAsia="Arial" w:hAnsi="Arial" w:cs="Arial"/>
+        </w:rPr>
+        <w:br/>
+      </w:r>
+      <w:r>
+        <w:rPr>
+          <w:rFonts w:ascii="Arial" w:eastAsia="Arial" w:hAnsi="Arial" w:cs="Arial"/>
+          <w:color w:val="800080"/>
+        </w:rPr>
+        <w:lastRenderedPageBreak/>
+        <w:t xml:space="preserve">Is </w:t>
+      </w:r>
+      <w:r>
+        <w:rPr>
+          <w:rFonts w:ascii="Arial" w:eastAsia="Arial" w:hAnsi="Arial" w:cs="Arial"/>
+          <w:color w:val="000000" w:themeColor="text1"/>
+        </w:rPr>
+        <w:t>{{name}}</w:t>
+      </w:r>
+      <w:r>
+        <w:rPr>
+          <w:rFonts w:ascii="Arial" w:eastAsia="Arial" w:hAnsi="Arial" w:cs="Arial"/>
+          <w:color w:val="800080"/>
+        </w:rPr>
+        <w:t xml:space="preserve"> being recalled on a new charged offence? </w:t>
+      </w:r>
+      <w:r>
+        <w:rPr>
+          <w:rFonts w:ascii="Arial" w:eastAsia="Arial" w:hAnsi="Arial" w:cs="Arial"/>
+          <w:color w:val="000000" w:themeColor="text1"/>
+        </w:rPr>
+        <w:t>{{</w:t>
+      </w:r>
+      <w:proofErr w:type="spellStart"/>
+      <w:r>
+        <w:rPr>
+          <w:rFonts w:ascii="Arial" w:eastAsia="Arial" w:hAnsi="Arial" w:cs="Arial"/>
+          <w:color w:val="000000" w:themeColor="text1"/>
+        </w:rPr>
+        <w:t>is_recalled_on_new_charged_offence</w:t>
+      </w:r>
+      <w:proofErr w:type="spellEnd"/>
+      <w:r>
+        <w:rPr>
+          <w:rFonts w:ascii="Arial" w:eastAsia="Arial" w:hAnsi="Arial" w:cs="Arial"/>
+          <w:color w:val="000000" w:themeColor="text1"/>
+        </w:rPr>
+        <w:t>}}</w:t>
+      </w:r>
     </w:p>
     <w:p>
       <w:pPr>
@@ -533,9 +754,10 @@
           <w:bottom w:val="single" w:sz="4" w:space="1" w:color="000000"/>
           <w:right w:val="single" w:sz="4" w:space="4" w:color="000000"/>
         </w:pBdr>
-        <w:rPr>
-          <w:rFonts w:ascii="Arial" w:eastAsia="Arial" w:hAnsi="Arial" w:cs="Arial"/>
-          <w:color w:val="800080"/>
+        <w:spacing w:after="240"/>
+        <w:rPr>
+          <w:rFonts w:ascii="Arial" w:eastAsia="Arial" w:hAnsi="Arial" w:cs="Arial"/>
+          <w:color w:val="000000" w:themeColor="text1"/>
         </w:rPr>
       </w:pPr>
       <w:r>
@@ -548,159 +770,40 @@
       <w:r>
         <w:rPr>
           <w:rFonts w:ascii="Arial" w:eastAsia="Arial" w:hAnsi="Arial" w:cs="Arial"/>
-        </w:rPr>
-        <w:t xml:space="preserve">{{name}} </w:t>
-      </w:r>
-      <w:r>
-        <w:rPr>
-          <w:rFonts w:ascii="Arial" w:eastAsia="Arial" w:hAnsi="Arial" w:cs="Arial"/>
-          <w:color w:val="800080"/>
-        </w:rPr>
-        <w:t>under 18?</w:t>
-      </w:r>
-      <w:r>
-        <w:rPr>
-          <w:rFonts w:ascii="Arial" w:eastAsia="Arial" w:hAnsi="Arial" w:cs="Arial"/>
-          <w:color w:val="800080"/>
-        </w:rPr>
-        <w:t xml:space="preserve"> </w:t>
-      </w:r>
-      <w:r>
-        <w:rPr>
-          <w:rFonts w:ascii="Arial" w:eastAsia="Arial" w:hAnsi="Arial" w:cs="Arial"/>
-        </w:rPr>
-        <w:t>{{is_under_18}}</w:t>
-      </w:r>
-      <w:r>
-        <w:rPr>
-          <w:rFonts w:ascii="Arial" w:eastAsia="Arial" w:hAnsi="Arial" w:cs="Arial"/>
-          <w:color w:val="800080"/>
-        </w:rPr>
-        <w:br/>
-        <w:t xml:space="preserve">Is the sentence </w:t>
-      </w:r>
-      <w:r>
-        <w:rPr>
-          <w:rFonts w:ascii="Arial" w:eastAsia="Arial" w:hAnsi="Arial" w:cs="Arial"/>
-          <w:color w:val="800080"/>
-        </w:rPr>
-        <w:t>1</w:t>
-      </w:r>
-      <w:r>
-        <w:rPr>
-          <w:rFonts w:ascii="Arial" w:eastAsia="Arial" w:hAnsi="Arial" w:cs="Arial"/>
-          <w:color w:val="800080"/>
-        </w:rPr>
-        <w:t>2 months</w:t>
-      </w:r>
-      <w:r>
-        <w:rPr>
-          <w:rFonts w:ascii="Arial" w:eastAsia="Arial" w:hAnsi="Arial" w:cs="Arial"/>
-          <w:color w:val="800080"/>
-        </w:rPr>
-        <w:t xml:space="preserve"> or over</w:t>
-      </w:r>
-      <w:r>
-        <w:rPr>
-          <w:rFonts w:ascii="Arial" w:eastAsia="Arial" w:hAnsi="Arial" w:cs="Arial"/>
-          <w:color w:val="800080"/>
-        </w:rPr>
-        <w:t>?</w:t>
-      </w:r>
-      <w:r>
-        <w:rPr>
-          <w:rFonts w:ascii="Arial" w:eastAsia="Arial" w:hAnsi="Arial" w:cs="Arial"/>
-          <w:color w:val="800080"/>
-        </w:rPr>
-        <w:t xml:space="preserve"> </w:t>
-      </w:r>
-      <w:r>
-        <w:rPr>
-          <w:rFonts w:ascii="Arial" w:eastAsia="Arial" w:hAnsi="Arial" w:cs="Arial"/>
-        </w:rPr>
-        <w:t>{{is_sentence_12_months</w:t>
-      </w:r>
-      <w:r>
-        <w:rPr>
-          <w:rFonts w:ascii="Arial" w:eastAsia="Arial" w:hAnsi="Arial" w:cs="Arial"/>
-        </w:rPr>
-        <w:t>_or_over</w:t>
-      </w:r>
-      <w:r>
-        <w:rPr>
-          <w:rFonts w:ascii="Arial" w:eastAsia="Arial" w:hAnsi="Arial" w:cs="Arial"/>
+          <w:color w:val="000000" w:themeColor="text1"/>
+        </w:rPr>
+        <w:t>{{name}}</w:t>
+      </w:r>
+      <w:r>
+        <w:rPr>
+          <w:rFonts w:ascii="Arial" w:eastAsia="Arial" w:hAnsi="Arial" w:cs="Arial"/>
+          <w:color w:val="800080"/>
+        </w:rPr>
+        <w:t xml:space="preserve"> serving a fixed term sentence for a terrorist offence? </w:t>
+      </w:r>
+      <w:r>
+        <w:rPr>
+          <w:rFonts w:ascii="Arial" w:eastAsia="Arial" w:hAnsi="Arial" w:cs="Arial"/>
+          <w:color w:val="000000" w:themeColor="text1"/>
+        </w:rPr>
+        <w:t>{{</w:t>
+      </w:r>
+      <w:proofErr w:type="spellStart"/>
+      <w:r>
+        <w:rPr>
+          <w:rFonts w:ascii="Arial" w:eastAsia="Arial" w:hAnsi="Arial" w:cs="Arial"/>
+          <w:color w:val="000000" w:themeColor="text1"/>
+        </w:rPr>
+        <w:t>is_serving_ft_sentence_for_terrorist_offence</w:t>
+      </w:r>
+      <w:proofErr w:type="spellEnd"/>
+      <w:r>
+        <w:rPr>
+          <w:rFonts w:ascii="Arial" w:eastAsia="Arial" w:hAnsi="Arial" w:cs="Arial"/>
+          <w:color w:val="000000" w:themeColor="text1"/>
         </w:rPr>
         <w:t>}}</w:t>
       </w:r>
-      <w:r>
-        <w:rPr>
-          <w:rFonts w:ascii="Arial" w:eastAsia="Arial" w:hAnsi="Arial" w:cs="Arial"/>
-          <w:color w:val="800080"/>
-        </w:rPr>
-        <w:br/>
-        <w:t>Is the MAPPA level above 1?</w:t>
-      </w:r>
-      <w:r>
-        <w:rPr>
-          <w:rFonts w:ascii="Arial" w:eastAsia="Arial" w:hAnsi="Arial" w:cs="Arial"/>
-          <w:color w:val="800080"/>
-        </w:rPr>
-        <w:t xml:space="preserve"> </w:t>
-      </w:r>
-      <w:r>
-        <w:rPr>
-          <w:rFonts w:ascii="Arial" w:eastAsia="Arial" w:hAnsi="Arial" w:cs="Arial"/>
-        </w:rPr>
-        <w:t>{{is_mappa_above_level_1}}</w:t>
-      </w:r>
-      <w:r>
-        <w:rPr>
-          <w:rFonts w:ascii="Arial" w:eastAsia="Arial" w:hAnsi="Arial" w:cs="Arial"/>
-          <w:color w:val="800080"/>
-        </w:rPr>
-        <w:br/>
-        <w:t xml:space="preserve">Has </w:t>
-      </w:r>
-      <w:r>
-        <w:rPr>
-          <w:rFonts w:ascii="Arial" w:eastAsia="Arial" w:hAnsi="Arial" w:cs="Arial"/>
-        </w:rPr>
-        <w:t xml:space="preserve">{{name}} </w:t>
-      </w:r>
-      <w:r>
-        <w:rPr>
-          <w:rFonts w:ascii="Arial" w:eastAsia="Arial" w:hAnsi="Arial" w:cs="Arial"/>
-          <w:color w:val="800080"/>
-        </w:rPr>
-        <w:t>been charged with a serious offence?</w:t>
-      </w:r>
-      <w:r>
-        <w:rPr>
-          <w:rFonts w:ascii="Arial" w:eastAsia="Arial" w:hAnsi="Arial" w:cs="Arial"/>
-          <w:color w:val="800080"/>
-        </w:rPr>
-        <w:t xml:space="preserve"> </w:t>
-      </w:r>
-      <w:r>
-        <w:rPr>
-          <w:rFonts w:ascii="Arial" w:eastAsia="Arial" w:hAnsi="Arial" w:cs="Arial"/>
-        </w:rPr>
-        <w:t>{{</w:t>
-      </w:r>
-      <w:proofErr w:type="spellStart"/>
-      <w:r>
-        <w:rPr>
-          <w:rFonts w:ascii="Arial" w:eastAsia="Arial" w:hAnsi="Arial" w:cs="Arial"/>
-        </w:rPr>
-        <w:t>is_charged_with_serious_offence</w:t>
-      </w:r>
-      <w:proofErr w:type="spellEnd"/>
-      <w:r>
-        <w:rPr>
-          <w:rFonts w:ascii="Arial" w:eastAsia="Arial" w:hAnsi="Arial" w:cs="Arial"/>
-        </w:rPr>
-        <w:t>}}</w:t>
-      </w:r>
     </w:p>
     <w:p>
       <w:pPr>
@@ -712,13 +815,57 @@
           <w:right w:val="single" w:sz="4" w:space="4" w:color="000000"/>
           <w:between w:val="single" w:sz="4" w:space="1" w:color="000000"/>
         </w:pBdr>
-        <w:spacing w:before="120" w:after="120"/>
+        <w:spacing w:before="120" w:after="240"/>
         <w:rPr>
           <w:rFonts w:ascii="Arial" w:eastAsia="Arial" w:hAnsi="Arial" w:cs="Arial"/>
           <w:sz w:val="28"/>
           <w:szCs w:val="28"/>
         </w:rPr>
       </w:pPr>
+      <w:r>
+        <w:rPr>
+          <w:rFonts w:ascii="Arial" w:eastAsia="Arial" w:hAnsi="Arial" w:cs="Arial"/>
+          <w:color w:val="800080"/>
+        </w:rPr>
+        <w:t xml:space="preserve">Has </w:t>
+      </w:r>
+      <w:r>
+        <w:rPr>
+          <w:rFonts w:ascii="Arial" w:eastAsia="Arial" w:hAnsi="Arial" w:cs="Arial"/>
+          <w:color w:val="000000" w:themeColor="text1"/>
+        </w:rPr>
+        <w:t>{{name}}</w:t>
+      </w:r>
+      <w:r>
+        <w:rPr>
+          <w:rFonts w:ascii="Arial" w:eastAsia="Arial" w:hAnsi="Arial" w:cs="Arial"/>
+          <w:color w:val="800080"/>
+        </w:rPr>
+        <w:t xml:space="preserve"> been charged with a terrorist or state level threat? </w:t>
+      </w:r>
+      <w:r>
+        <w:rPr>
+          <w:rFonts w:ascii="Arial" w:eastAsia="Arial" w:hAnsi="Arial" w:cs="Arial"/>
+          <w:color w:val="000000" w:themeColor="text1"/>
+        </w:rPr>
+        <w:t>{{</w:t>
+      </w:r>
+      <w:proofErr w:type="spellStart"/>
+      <w:r>
+        <w:rPr>
+          <w:rFonts w:ascii="Arial" w:eastAsia="Arial" w:hAnsi="Arial" w:cs="Arial"/>
+          <w:color w:val="000000" w:themeColor="text1"/>
+        </w:rPr>
+        <w:t>has_been_charged_with_terrorist_or_state_threat_offence</w:t>
+      </w:r>
+      <w:proofErr w:type="spellEnd"/>
+      <w:r>
+        <w:rPr>
+          <w:rFonts w:ascii="Arial" w:eastAsia="Arial" w:hAnsi="Arial" w:cs="Arial"/>
+          <w:color w:val="000000" w:themeColor="text1"/>
+        </w:rPr>
+        <w:t>}}</w:t>
+      </w:r>
     </w:p>
     <w:p>
       <w:pPr>
@@ -729,7 +876,6 @@
           <w:bottom w:val="single" w:sz="4" w:space="1" w:color="000000"/>
           <w:right w:val="single" w:sz="4" w:space="4" w:color="000000"/>
         </w:pBdr>
-        <w:spacing w:before="120"/>
         <w:rPr>
           <w:rFonts w:ascii="Arial" w:eastAsia="Arial" w:hAnsi="Arial" w:cs="Arial"/>
           <w:sz w:val="28"/>
@@ -923,7 +1069,6 @@
           <w:b/>
           <w:color w:val="800080"/>
         </w:rPr>
-        <w:lastRenderedPageBreak/>
         <w:t>-</w:t>
       </w:r>
       <w:r>
@@ -1972,6 +2117,7 @@
           <w:b/>
           <w:color w:val="800080"/>
         </w:rPr>
+        <w:lastRenderedPageBreak/>
         <w:t>Date of original offence:</w:t>
       </w:r>
       <w:r>
@@ -2445,7 +2591,6 @@
           <w:b/>
           <w:color w:val="800080"/>
         </w:rPr>
-        <w:lastRenderedPageBreak/>
         <w:t>7. Last recorded address where s/he should be residing</w:t>
       </w:r>
       <w:r>
@@ -3444,6 +3589,7 @@
           <w:b/>
           <w:color w:val="800080"/>
         </w:rPr>
+        <w:lastRenderedPageBreak/>
         <w:t>- Learning difficulties or disabilities or physical disabilities</w:t>
       </w:r>
     </w:p>
@@ -3686,7 +3832,6 @@
           <w:b/>
           <w:color w:val="800080"/>
         </w:rPr>
-        <w:lastRenderedPageBreak/>
         <w:t>MAPPA Category</w:t>
       </w:r>
       <w:r>
@@ -4846,6 +4991,7 @@
                 <w:b/>
                 <w:color w:val="800080"/>
               </w:rPr>
+              <w:lastRenderedPageBreak/>
               <w:t xml:space="preserve">b) not to commit any offence; </w:t>
             </w:r>
           </w:p>
@@ -5086,7 +5232,6 @@
                 <w:b/>
                 <w:color w:val="800080"/>
               </w:rPr>
-              <w:lastRenderedPageBreak/>
               <w:t xml:space="preserve">f) not undertake work, or a particular type of work, unless it is approved by the supervising officer and notify the supervising officer in advance of any proposal to undertake work or a particular type of </w:t>
             </w:r>
             <w:proofErr w:type="gramStart"/>
@@ -6356,7 +6501,25 @@
           <w:b/>
           <w:color w:val="800080"/>
         </w:rPr>
-        <w:t xml:space="preserve"> offender’s  suitability for an FTR, you must consider the following factors:</w:t>
+        <w:t xml:space="preserve"> </w:t>
+      </w:r>
+      <w:proofErr w:type="gramStart"/>
+      <w:r>
+        <w:rPr>
+          <w:rFonts w:ascii="Arial" w:eastAsia="Arial" w:hAnsi="Arial" w:cs="Arial"/>
+          <w:b/>
+          <w:color w:val="800080"/>
+        </w:rPr>
+        <w:t>offender’s  suitability</w:t>
+      </w:r>
+      <w:proofErr w:type="gramEnd"/>
+      <w:r>
+        <w:rPr>
+          <w:rFonts w:ascii="Arial" w:eastAsia="Arial" w:hAnsi="Arial" w:cs="Arial"/>
+          <w:b/>
+          <w:color w:val="800080"/>
+        </w:rPr>
+        <w:t xml:space="preserve"> for an FTR, you must consider the following factors:</w:t>
       </w:r>
     </w:p>
     <w:p>
@@ -9757,6 +9920,7 @@
         <w:tab w:val="left" w:pos="4488"/>
         <w:tab w:val="left" w:pos="6919"/>
       </w:tabs>
+      <w:jc w:val="center"/>
       <w:rPr>
         <w:rFonts w:ascii="Arial" w:eastAsia="Arial" w:hAnsi="Arial" w:cs="Arial"/>
         <w:color w:val="000000"/>
@@ -9771,8 +9935,7 @@
         <w:sz w:val="22"/>
         <w:szCs w:val="22"/>
       </w:rPr>
-      <w:tab/>
-      <w:t xml:space="preserve">                            Form updated </w:t>
+      <w:t xml:space="preserve">Form updated </w:t>
     </w:r>
     <w:r>
       <w:rPr>
@@ -9781,7 +9944,16 @@
         <w:sz w:val="22"/>
         <w:szCs w:val="22"/>
       </w:rPr>
-      <w:t>July 2025</w:t>
+      <w:t>September</w:t>
+    </w:r>
+    <w:r>
+      <w:rPr>
+        <w:rFonts w:ascii="Arial" w:eastAsia="Arial" w:hAnsi="Arial" w:cs="Arial"/>
+        <w:color w:val="000000"/>
+        <w:sz w:val="22"/>
+        <w:szCs w:val="22"/>
+      </w:rPr>
+      <w:t xml:space="preserve"> 2025</w:t>
     </w:r>
   </w:p>
   <w:p>

</xml_diff>

<commit_message>
Shift FTR48 new exclusion criteria to new versions of template files and these to versioning
</commit_message>
<xml_diff>
--- a/src/main/resources/NAT Recall Part A London Template - obtained 231114 - v2025-07-29.docx
+++ b/src/main/resources/NAT Recall Part A London Template - obtained 231114 - v2025-07-29.docx
@@ -473,11 +473,8 @@
           <w:bottom w:val="single" w:sz="4" w:space="1" w:color="000000"/>
           <w:right w:val="single" w:sz="4" w:space="4" w:color="000000"/>
         </w:pBdr>
-        <w:spacing w:after="240"/>
-        <w:rPr>
-          <w:rFonts w:ascii="Arial" w:eastAsia="Arial" w:hAnsi="Arial" w:cs="Arial"/>
-          <w:b/>
-          <w:color w:val="800080"/>
+        <w:rPr>
+          <w:rFonts w:ascii="Arial" w:eastAsia="Arial" w:hAnsi="Arial" w:cs="Arial"/>
         </w:rPr>
       </w:pPr>
       <w:r>
@@ -518,15 +515,13 @@
           <w:b/>
           <w:color w:val="800080"/>
         </w:rPr>
-        <w:t xml:space="preserve">1b. </w:t>
-      </w:r>
-      <w:r>
-        <w:rPr>
-          <w:rFonts w:ascii="Arial" w:eastAsia="Arial" w:hAnsi="Arial" w:cs="Arial"/>
-          <w:b/>
-          <w:color w:val="800080"/>
-        </w:rPr>
-        <w:t>To be eligible for a mandated fixed term recall all answers must be “NO”</w:t>
+        <w:t>1b. Has the exclusion criteria been met?</w:t>
+      </w:r>
+      <w:r>
+        <w:rPr>
+          <w:rFonts w:ascii="Arial" w:eastAsia="Arial" w:hAnsi="Arial" w:cs="Arial"/>
+        </w:rPr>
+        <w:t xml:space="preserve"> </w:t>
       </w:r>
     </w:p>
     <w:p>
@@ -538,17 +533,14 @@
           <w:bottom w:val="single" w:sz="4" w:space="1" w:color="000000"/>
           <w:right w:val="single" w:sz="4" w:space="4" w:color="000000"/>
         </w:pBdr>
-        <w:spacing w:after="240"/>
-        <w:rPr>
-          <w:rFonts w:ascii="Arial" w:eastAsia="Arial" w:hAnsi="Arial" w:cs="Arial"/>
-          <w:bCs/>
-          <w:color w:val="800080"/>
-        </w:rPr>
-      </w:pPr>
-      <w:r>
-        <w:rPr>
-          <w:rFonts w:ascii="Arial" w:eastAsia="Arial" w:hAnsi="Arial" w:cs="Arial"/>
-          <w:bCs/>
+        <w:rPr>
+          <w:rFonts w:ascii="Arial" w:eastAsia="Arial" w:hAnsi="Arial" w:cs="Arial"/>
+          <w:color w:val="800080"/>
+        </w:rPr>
+      </w:pPr>
+      <w:r>
+        <w:rPr>
+          <w:rFonts w:ascii="Arial" w:eastAsia="Arial" w:hAnsi="Arial" w:cs="Arial"/>
           <w:color w:val="800080"/>
         </w:rPr>
         <w:t xml:space="preserve">Is </w:t>
@@ -556,26 +548,158 @@
       <w:r>
         <w:rPr>
           <w:rFonts w:ascii="Arial" w:eastAsia="Arial" w:hAnsi="Arial" w:cs="Arial"/>
-          <w:bCs/>
-          <w:color w:val="000000" w:themeColor="text1"/>
-        </w:rPr>
-        <w:t>{{name}}</w:t>
-      </w:r>
-      <w:r>
-        <w:rPr>
-          <w:rFonts w:ascii="Arial" w:eastAsia="Arial" w:hAnsi="Arial" w:cs="Arial"/>
-          <w:bCs/>
-          <w:color w:val="800080"/>
-        </w:rPr>
-        <w:t xml:space="preserve">’s sentence 48 months or over? </w:t>
-      </w:r>
-      <w:r>
-        <w:rPr>
-          <w:rFonts w:ascii="Arial" w:eastAsia="Arial" w:hAnsi="Arial" w:cs="Arial"/>
-          <w:bCs/>
-          <w:color w:val="000000" w:themeColor="text1"/>
-        </w:rPr>
-        <w:t>{{is_sentence_48_months_or_over}}</w:t>
+        </w:rPr>
+        <w:t xml:space="preserve">{{name}} </w:t>
+      </w:r>
+      <w:r>
+        <w:rPr>
+          <w:rFonts w:ascii="Arial" w:eastAsia="Arial" w:hAnsi="Arial" w:cs="Arial"/>
+          <w:color w:val="800080"/>
+        </w:rPr>
+        <w:t>under 18?</w:t>
+      </w:r>
+      <w:r>
+        <w:rPr>
+          <w:rFonts w:ascii="Arial" w:eastAsia="Arial" w:hAnsi="Arial" w:cs="Arial"/>
+          <w:color w:val="800080"/>
+        </w:rPr>
+        <w:t xml:space="preserve"> </w:t>
+      </w:r>
+      <w:r>
+        <w:rPr>
+          <w:rFonts w:ascii="Arial" w:eastAsia="Arial" w:hAnsi="Arial" w:cs="Arial"/>
+        </w:rPr>
+        <w:t>{{is_under_18}}</w:t>
+      </w:r>
+      <w:r>
+        <w:rPr>
+          <w:rFonts w:ascii="Arial" w:eastAsia="Arial" w:hAnsi="Arial" w:cs="Arial"/>
+          <w:color w:val="800080"/>
+        </w:rPr>
+        <w:br/>
+        <w:t xml:space="preserve">Is the sentence </w:t>
+      </w:r>
+      <w:r>
+        <w:rPr>
+          <w:rFonts w:ascii="Arial" w:eastAsia="Arial" w:hAnsi="Arial" w:cs="Arial"/>
+          <w:color w:val="800080"/>
+        </w:rPr>
+        <w:t>1</w:t>
+      </w:r>
+      <w:r>
+        <w:rPr>
+          <w:rFonts w:ascii="Arial" w:eastAsia="Arial" w:hAnsi="Arial" w:cs="Arial"/>
+          <w:color w:val="800080"/>
+        </w:rPr>
+        <w:t>2 months</w:t>
+      </w:r>
+      <w:r>
+        <w:rPr>
+          <w:rFonts w:ascii="Arial" w:eastAsia="Arial" w:hAnsi="Arial" w:cs="Arial"/>
+          <w:color w:val="800080"/>
+        </w:rPr>
+        <w:t xml:space="preserve"> or over</w:t>
+      </w:r>
+      <w:r>
+        <w:rPr>
+          <w:rFonts w:ascii="Arial" w:eastAsia="Arial" w:hAnsi="Arial" w:cs="Arial"/>
+          <w:color w:val="800080"/>
+        </w:rPr>
+        <w:t>?</w:t>
+      </w:r>
+      <w:r>
+        <w:rPr>
+          <w:rFonts w:ascii="Arial" w:eastAsia="Arial" w:hAnsi="Arial" w:cs="Arial"/>
+          <w:color w:val="800080"/>
+        </w:rPr>
+        <w:t xml:space="preserve"> </w:t>
+      </w:r>
+      <w:r>
+        <w:rPr>
+          <w:rFonts w:ascii="Arial" w:eastAsia="Arial" w:hAnsi="Arial" w:cs="Arial"/>
+        </w:rPr>
+        <w:t>{{is_sentence_12_months</w:t>
+      </w:r>
+      <w:r>
+        <w:rPr>
+          <w:rFonts w:ascii="Arial" w:eastAsia="Arial" w:hAnsi="Arial" w:cs="Arial"/>
+        </w:rPr>
+        <w:t>_or_over</w:t>
+      </w:r>
+      <w:r>
+        <w:rPr>
+          <w:rFonts w:ascii="Arial" w:eastAsia="Arial" w:hAnsi="Arial" w:cs="Arial"/>
+        </w:rPr>
+        <w:t>}}</w:t>
+      </w:r>
+      <w:r>
+        <w:rPr>
+          <w:rFonts w:ascii="Arial" w:eastAsia="Arial" w:hAnsi="Arial" w:cs="Arial"/>
+          <w:color w:val="800080"/>
+        </w:rPr>
+        <w:br/>
+        <w:t>Is the MAPPA level above 1?</w:t>
+      </w:r>
+      <w:r>
+        <w:rPr>
+          <w:rFonts w:ascii="Arial" w:eastAsia="Arial" w:hAnsi="Arial" w:cs="Arial"/>
+          <w:color w:val="800080"/>
+        </w:rPr>
+        <w:t xml:space="preserve"> </w:t>
+      </w:r>
+      <w:r>
+        <w:rPr>
+          <w:rFonts w:ascii="Arial" w:eastAsia="Arial" w:hAnsi="Arial" w:cs="Arial"/>
+        </w:rPr>
+        <w:t>{{is_mappa_above_level_1}}</w:t>
+      </w:r>
+      <w:r>
+        <w:rPr>
+          <w:rFonts w:ascii="Arial" w:eastAsia="Arial" w:hAnsi="Arial" w:cs="Arial"/>
+          <w:color w:val="800080"/>
+        </w:rPr>
+        <w:br/>
+        <w:t xml:space="preserve">Has </w:t>
+      </w:r>
+      <w:r>
+        <w:rPr>
+          <w:rFonts w:ascii="Arial" w:eastAsia="Arial" w:hAnsi="Arial" w:cs="Arial"/>
+        </w:rPr>
+        <w:t xml:space="preserve">{{name}} </w:t>
+      </w:r>
+      <w:r>
+        <w:rPr>
+          <w:rFonts w:ascii="Arial" w:eastAsia="Arial" w:hAnsi="Arial" w:cs="Arial"/>
+          <w:color w:val="800080"/>
+        </w:rPr>
+        <w:t>been charged with a serious offence?</w:t>
+      </w:r>
+      <w:r>
+        <w:rPr>
+          <w:rFonts w:ascii="Arial" w:eastAsia="Arial" w:hAnsi="Arial" w:cs="Arial"/>
+          <w:color w:val="800080"/>
+        </w:rPr>
+        <w:t xml:space="preserve"> </w:t>
+      </w:r>
+      <w:r>
+        <w:rPr>
+          <w:rFonts w:ascii="Arial" w:eastAsia="Arial" w:hAnsi="Arial" w:cs="Arial"/>
+        </w:rPr>
+        <w:t>{{</w:t>
+      </w:r>
+      <w:proofErr w:type="spellStart"/>
+      <w:r>
+        <w:rPr>
+          <w:rFonts w:ascii="Arial" w:eastAsia="Arial" w:hAnsi="Arial" w:cs="Arial"/>
+        </w:rPr>
+        <w:t>is_charged_with_serious_offence</w:t>
+      </w:r>
+      <w:proofErr w:type="spellEnd"/>
+      <w:r>
+        <w:rPr>
+          <w:rFonts w:ascii="Arial" w:eastAsia="Arial" w:hAnsi="Arial" w:cs="Arial"/>
+        </w:rPr>
+        <w:t>}}</w:t>
       </w:r>
     </w:p>
     <w:p>
@@ -586,286 +710,15 @@
           <w:left w:val="single" w:sz="4" w:space="4" w:color="000000"/>
           <w:bottom w:val="single" w:sz="4" w:space="1" w:color="000000"/>
           <w:right w:val="single" w:sz="4" w:space="4" w:color="000000"/>
-        </w:pBdr>
-        <w:spacing w:after="240"/>
-        <w:rPr>
-          <w:rFonts w:ascii="Arial" w:eastAsia="Arial" w:hAnsi="Arial" w:cs="Arial"/>
-        </w:rPr>
-      </w:pPr>
-      <w:r>
-        <w:rPr>
-          <w:rFonts w:ascii="Arial" w:eastAsia="Arial" w:hAnsi="Arial" w:cs="Arial"/>
-          <w:color w:val="800080"/>
-        </w:rPr>
-        <w:t xml:space="preserve">Is </w:t>
-      </w:r>
-      <w:r>
-        <w:rPr>
-          <w:rFonts w:ascii="Arial" w:eastAsia="Arial" w:hAnsi="Arial" w:cs="Arial"/>
-        </w:rPr>
-        <w:t xml:space="preserve">{{name}} </w:t>
-      </w:r>
-      <w:r>
-        <w:rPr>
-          <w:rFonts w:ascii="Arial" w:eastAsia="Arial" w:hAnsi="Arial" w:cs="Arial"/>
-          <w:color w:val="800080"/>
-        </w:rPr>
-        <w:t>under 18?</w:t>
-      </w:r>
-      <w:r>
-        <w:rPr>
-          <w:rFonts w:ascii="Arial" w:eastAsia="Arial" w:hAnsi="Arial" w:cs="Arial"/>
-          <w:color w:val="800080"/>
-        </w:rPr>
-        <w:t xml:space="preserve"> </w:t>
-      </w:r>
-      <w:r>
-        <w:rPr>
-          <w:rFonts w:ascii="Arial" w:eastAsia="Arial" w:hAnsi="Arial" w:cs="Arial"/>
-        </w:rPr>
-        <w:t>{{is_under_18}}</w:t>
-      </w:r>
-      <w:r>
-        <w:rPr>
-          <w:rFonts w:ascii="Arial" w:eastAsia="Arial" w:hAnsi="Arial" w:cs="Arial"/>
-        </w:rPr>
-        <w:br/>
-      </w:r>
-      <w:r>
-        <w:rPr>
-          <w:rFonts w:ascii="Arial" w:eastAsia="Arial" w:hAnsi="Arial" w:cs="Arial"/>
-          <w:color w:val="800080"/>
-        </w:rPr>
-        <w:t xml:space="preserve">Is </w:t>
-      </w:r>
-      <w:r>
-        <w:rPr>
-          <w:rFonts w:ascii="Arial" w:eastAsia="Arial" w:hAnsi="Arial" w:cs="Arial"/>
-          <w:color w:val="000000" w:themeColor="text1"/>
-        </w:rPr>
-        <w:t>{{name}}</w:t>
-      </w:r>
-      <w:r>
-        <w:rPr>
-          <w:rFonts w:ascii="Arial" w:eastAsia="Arial" w:hAnsi="Arial" w:cs="Arial"/>
-          <w:color w:val="800080"/>
-        </w:rPr>
-        <w:t xml:space="preserve"> in MAPPA category 4? </w:t>
-      </w:r>
-      <w:r>
-        <w:rPr>
-          <w:rFonts w:ascii="Arial" w:eastAsia="Arial" w:hAnsi="Arial" w:cs="Arial"/>
-          <w:color w:val="000000" w:themeColor="text1"/>
-        </w:rPr>
-        <w:t>{{is_mappa_category_4}}</w:t>
-      </w:r>
-      <w:r>
-        <w:rPr>
-          <w:rFonts w:ascii="Arial" w:eastAsia="Arial" w:hAnsi="Arial" w:cs="Arial"/>
-        </w:rPr>
-        <w:br/>
-      </w:r>
-      <w:r>
-        <w:rPr>
-          <w:rFonts w:ascii="Arial" w:eastAsia="Arial" w:hAnsi="Arial" w:cs="Arial"/>
-          <w:color w:val="800080"/>
-        </w:rPr>
-        <w:t xml:space="preserve">Is </w:t>
-      </w:r>
-      <w:r>
-        <w:rPr>
-          <w:rFonts w:ascii="Arial" w:eastAsia="Arial" w:hAnsi="Arial" w:cs="Arial"/>
-          <w:color w:val="000000" w:themeColor="text1"/>
-        </w:rPr>
-        <w:t>{{name}}</w:t>
-      </w:r>
-      <w:r>
-        <w:rPr>
-          <w:rFonts w:ascii="Arial" w:eastAsia="Arial" w:hAnsi="Arial" w:cs="Arial"/>
-          <w:color w:val="800080"/>
-        </w:rPr>
-        <w:t xml:space="preserve">’s MAPPA level 2 or 3? </w:t>
-      </w:r>
-      <w:r>
-        <w:rPr>
-          <w:rFonts w:ascii="Arial" w:eastAsia="Arial" w:hAnsi="Arial" w:cs="Arial"/>
-          <w:color w:val="000000" w:themeColor="text1"/>
-        </w:rPr>
-        <w:t>{{is_mappa_level_2_or_3}}</w:t>
-      </w:r>
-      <w:r>
-        <w:rPr>
-          <w:rFonts w:ascii="Arial" w:eastAsia="Arial" w:hAnsi="Arial" w:cs="Arial"/>
-        </w:rPr>
-        <w:br/>
-      </w:r>
-      <w:r>
-        <w:rPr>
-          <w:rFonts w:ascii="Arial" w:eastAsia="Arial" w:hAnsi="Arial" w:cs="Arial"/>
-          <w:color w:val="800080"/>
-        </w:rPr>
-        <w:lastRenderedPageBreak/>
-        <w:t xml:space="preserve">Is </w:t>
-      </w:r>
-      <w:r>
-        <w:rPr>
-          <w:rFonts w:ascii="Arial" w:eastAsia="Arial" w:hAnsi="Arial" w:cs="Arial"/>
-          <w:color w:val="000000" w:themeColor="text1"/>
-        </w:rPr>
-        <w:t>{{name}}</w:t>
-      </w:r>
-      <w:r>
-        <w:rPr>
-          <w:rFonts w:ascii="Arial" w:eastAsia="Arial" w:hAnsi="Arial" w:cs="Arial"/>
-          <w:color w:val="800080"/>
-        </w:rPr>
-        <w:t xml:space="preserve"> being recalled on a new charged offence? </w:t>
-      </w:r>
-      <w:r>
-        <w:rPr>
-          <w:rFonts w:ascii="Arial" w:eastAsia="Arial" w:hAnsi="Arial" w:cs="Arial"/>
-          <w:color w:val="000000" w:themeColor="text1"/>
-        </w:rPr>
-        <w:t>{{</w:t>
-      </w:r>
-      <w:proofErr w:type="spellStart"/>
-      <w:r>
-        <w:rPr>
-          <w:rFonts w:ascii="Arial" w:eastAsia="Arial" w:hAnsi="Arial" w:cs="Arial"/>
-          <w:color w:val="000000" w:themeColor="text1"/>
-        </w:rPr>
-        <w:t>is_recalled_on_new_charged_offence</w:t>
-      </w:r>
-      <w:proofErr w:type="spellEnd"/>
-      <w:r>
-        <w:rPr>
-          <w:rFonts w:ascii="Arial" w:eastAsia="Arial" w:hAnsi="Arial" w:cs="Arial"/>
-          <w:color w:val="000000" w:themeColor="text1"/>
-        </w:rPr>
-        <w:t>}}</w:t>
-      </w:r>
-    </w:p>
-    <w:p>
-      <w:pPr>
-        <w:keepNext/>
-        <w:pBdr>
-          <w:top w:val="single" w:sz="4" w:space="1" w:color="000000"/>
-          <w:left w:val="single" w:sz="4" w:space="4" w:color="000000"/>
-          <w:bottom w:val="single" w:sz="4" w:space="1" w:color="000000"/>
-          <w:right w:val="single" w:sz="4" w:space="4" w:color="000000"/>
-        </w:pBdr>
-        <w:spacing w:after="240"/>
-        <w:rPr>
-          <w:rFonts w:ascii="Arial" w:eastAsia="Arial" w:hAnsi="Arial" w:cs="Arial"/>
-          <w:color w:val="000000" w:themeColor="text1"/>
-        </w:rPr>
-      </w:pPr>
-      <w:r>
-        <w:rPr>
-          <w:rFonts w:ascii="Arial" w:eastAsia="Arial" w:hAnsi="Arial" w:cs="Arial"/>
-          <w:color w:val="800080"/>
-        </w:rPr>
-        <w:t xml:space="preserve">Is </w:t>
-      </w:r>
-      <w:r>
-        <w:rPr>
-          <w:rFonts w:ascii="Arial" w:eastAsia="Arial" w:hAnsi="Arial" w:cs="Arial"/>
-          <w:color w:val="000000" w:themeColor="text1"/>
-        </w:rPr>
-        <w:t>{{name}}</w:t>
-      </w:r>
-      <w:r>
-        <w:rPr>
-          <w:rFonts w:ascii="Arial" w:eastAsia="Arial" w:hAnsi="Arial" w:cs="Arial"/>
-          <w:color w:val="800080"/>
-        </w:rPr>
-        <w:t xml:space="preserve"> serving a fixed term sentence for a terrorist offence? </w:t>
-      </w:r>
-      <w:r>
-        <w:rPr>
-          <w:rFonts w:ascii="Arial" w:eastAsia="Arial" w:hAnsi="Arial" w:cs="Arial"/>
-          <w:color w:val="000000" w:themeColor="text1"/>
-        </w:rPr>
-        <w:t>{{</w:t>
-      </w:r>
-      <w:proofErr w:type="spellStart"/>
-      <w:r>
-        <w:rPr>
-          <w:rFonts w:ascii="Arial" w:eastAsia="Arial" w:hAnsi="Arial" w:cs="Arial"/>
-          <w:color w:val="000000" w:themeColor="text1"/>
-        </w:rPr>
-        <w:t>is_serving_ft_sentence_for_terrorist_offence</w:t>
-      </w:r>
-      <w:proofErr w:type="spellEnd"/>
-      <w:r>
-        <w:rPr>
-          <w:rFonts w:ascii="Arial" w:eastAsia="Arial" w:hAnsi="Arial" w:cs="Arial"/>
-          <w:color w:val="000000" w:themeColor="text1"/>
-        </w:rPr>
-        <w:t>}}</w:t>
-      </w:r>
-    </w:p>
-    <w:p>
-      <w:pPr>
-        <w:keepNext/>
-        <w:pBdr>
-          <w:top w:val="single" w:sz="4" w:space="1" w:color="000000"/>
-          <w:left w:val="single" w:sz="4" w:space="4" w:color="000000"/>
-          <w:bottom w:val="single" w:sz="4" w:space="1" w:color="000000"/>
-          <w:right w:val="single" w:sz="4" w:space="4" w:color="000000"/>
           <w:between w:val="single" w:sz="4" w:space="1" w:color="000000"/>
         </w:pBdr>
-        <w:spacing w:before="120" w:after="240"/>
+        <w:spacing w:before="120" w:after="120"/>
         <w:rPr>
           <w:rFonts w:ascii="Arial" w:eastAsia="Arial" w:hAnsi="Arial" w:cs="Arial"/>
           <w:sz w:val="28"/>
           <w:szCs w:val="28"/>
         </w:rPr>
       </w:pPr>
-      <w:r>
-        <w:rPr>
-          <w:rFonts w:ascii="Arial" w:eastAsia="Arial" w:hAnsi="Arial" w:cs="Arial"/>
-          <w:color w:val="800080"/>
-        </w:rPr>
-        <w:t xml:space="preserve">Has </w:t>
-      </w:r>
-      <w:r>
-        <w:rPr>
-          <w:rFonts w:ascii="Arial" w:eastAsia="Arial" w:hAnsi="Arial" w:cs="Arial"/>
-          <w:color w:val="000000" w:themeColor="text1"/>
-        </w:rPr>
-        <w:t>{{name}}</w:t>
-      </w:r>
-      <w:r>
-        <w:rPr>
-          <w:rFonts w:ascii="Arial" w:eastAsia="Arial" w:hAnsi="Arial" w:cs="Arial"/>
-          <w:color w:val="800080"/>
-        </w:rPr>
-        <w:t xml:space="preserve"> been charged with a terrorist or state level threat? </w:t>
-      </w:r>
-      <w:r>
-        <w:rPr>
-          <w:rFonts w:ascii="Arial" w:eastAsia="Arial" w:hAnsi="Arial" w:cs="Arial"/>
-          <w:color w:val="000000" w:themeColor="text1"/>
-        </w:rPr>
-        <w:t>{{</w:t>
-      </w:r>
-      <w:proofErr w:type="spellStart"/>
-      <w:r>
-        <w:rPr>
-          <w:rFonts w:ascii="Arial" w:eastAsia="Arial" w:hAnsi="Arial" w:cs="Arial"/>
-          <w:color w:val="000000" w:themeColor="text1"/>
-        </w:rPr>
-        <w:t>has_been_charged_with_terrorist_or_state_threat_offence</w:t>
-      </w:r>
-      <w:proofErr w:type="spellEnd"/>
-      <w:r>
-        <w:rPr>
-          <w:rFonts w:ascii="Arial" w:eastAsia="Arial" w:hAnsi="Arial" w:cs="Arial"/>
-          <w:color w:val="000000" w:themeColor="text1"/>
-        </w:rPr>
-        <w:t>}}</w:t>
-      </w:r>
     </w:p>
     <w:p>
       <w:pPr>
@@ -876,6 +729,7 @@
           <w:bottom w:val="single" w:sz="4" w:space="1" w:color="000000"/>
           <w:right w:val="single" w:sz="4" w:space="4" w:color="000000"/>
         </w:pBdr>
+        <w:spacing w:before="120"/>
         <w:rPr>
           <w:rFonts w:ascii="Arial" w:eastAsia="Arial" w:hAnsi="Arial" w:cs="Arial"/>
           <w:sz w:val="28"/>
@@ -1069,6 +923,7 @@
           <w:b/>
           <w:color w:val="800080"/>
         </w:rPr>
+        <w:lastRenderedPageBreak/>
         <w:t>-</w:t>
       </w:r>
       <w:r>
@@ -2117,7 +1972,6 @@
           <w:b/>
           <w:color w:val="800080"/>
         </w:rPr>
-        <w:lastRenderedPageBreak/>
         <w:t>Date of original offence:</w:t>
       </w:r>
       <w:r>
@@ -2591,6 +2445,7 @@
           <w:b/>
           <w:color w:val="800080"/>
         </w:rPr>
+        <w:lastRenderedPageBreak/>
         <w:t>7. Last recorded address where s/he should be residing</w:t>
       </w:r>
       <w:r>
@@ -3589,7 +3444,6 @@
           <w:b/>
           <w:color w:val="800080"/>
         </w:rPr>
-        <w:lastRenderedPageBreak/>
         <w:t>- Learning difficulties or disabilities or physical disabilities</w:t>
       </w:r>
     </w:p>
@@ -3832,6 +3686,7 @@
           <w:b/>
           <w:color w:val="800080"/>
         </w:rPr>
+        <w:lastRenderedPageBreak/>
         <w:t>MAPPA Category</w:t>
       </w:r>
       <w:r>
@@ -4991,7 +4846,6 @@
                 <w:b/>
                 <w:color w:val="800080"/>
               </w:rPr>
-              <w:lastRenderedPageBreak/>
               <w:t xml:space="preserve">b) not to commit any offence; </w:t>
             </w:r>
           </w:p>
@@ -5232,6 +5086,7 @@
                 <w:b/>
                 <w:color w:val="800080"/>
               </w:rPr>
+              <w:lastRenderedPageBreak/>
               <w:t xml:space="preserve">f) not undertake work, or a particular type of work, unless it is approved by the supervising officer and notify the supervising officer in advance of any proposal to undertake work or a particular type of </w:t>
             </w:r>
             <w:proofErr w:type="gramStart"/>
@@ -6501,25 +6356,7 @@
           <w:b/>
           <w:color w:val="800080"/>
         </w:rPr>
-        <w:t xml:space="preserve"> </w:t>
-      </w:r>
-      <w:proofErr w:type="gramStart"/>
-      <w:r>
-        <w:rPr>
-          <w:rFonts w:ascii="Arial" w:eastAsia="Arial" w:hAnsi="Arial" w:cs="Arial"/>
-          <w:b/>
-          <w:color w:val="800080"/>
-        </w:rPr>
-        <w:t>offender’s  suitability</w:t>
-      </w:r>
-      <w:proofErr w:type="gramEnd"/>
-      <w:r>
-        <w:rPr>
-          <w:rFonts w:ascii="Arial" w:eastAsia="Arial" w:hAnsi="Arial" w:cs="Arial"/>
-          <w:b/>
-          <w:color w:val="800080"/>
-        </w:rPr>
-        <w:t xml:space="preserve"> for an FTR, you must consider the following factors:</w:t>
+        <w:t xml:space="preserve"> offender’s  suitability for an FTR, you must consider the following factors:</w:t>
       </w:r>
     </w:p>
     <w:p>
@@ -9920,7 +9757,6 @@
         <w:tab w:val="left" w:pos="4488"/>
         <w:tab w:val="left" w:pos="6919"/>
       </w:tabs>
-      <w:jc w:val="center"/>
       <w:rPr>
         <w:rFonts w:ascii="Arial" w:eastAsia="Arial" w:hAnsi="Arial" w:cs="Arial"/>
         <w:color w:val="000000"/>
@@ -9935,7 +9771,8 @@
         <w:sz w:val="22"/>
         <w:szCs w:val="22"/>
       </w:rPr>
-      <w:t xml:space="preserve">Form updated </w:t>
+      <w:tab/>
+      <w:t xml:space="preserve">                            Form updated </w:t>
     </w:r>
     <w:r>
       <w:rPr>
@@ -9944,16 +9781,7 @@
         <w:sz w:val="22"/>
         <w:szCs w:val="22"/>
       </w:rPr>
-      <w:t>September</w:t>
-    </w:r>
-    <w:r>
-      <w:rPr>
-        <w:rFonts w:ascii="Arial" w:eastAsia="Arial" w:hAnsi="Arial" w:cs="Arial"/>
-        <w:color w:val="000000"/>
-        <w:sz w:val="22"/>
-        <w:szCs w:val="22"/>
-      </w:rPr>
-      <w:t xml:space="preserve"> 2025</w:t>
+      <w:t>July 2025</w:t>
     </w:r>
   </w:p>
   <w:p>

</xml_diff>